<commit_message>
updated the word file amend
</commit_message>
<xml_diff>
--- a/hello.docx
+++ b/hello.docx
@@ -5,6 +5,11 @@
     <w:p>
       <w:r>
         <w:t>Hello world</w:t>
+      </w:r>
+    </w:p>
+    <w:p>
+      <w:r>
+        <w:t>Today is Friday</w:t>
       </w:r>
     </w:p>
     <w:p/>

</xml_diff>

<commit_message>
update text - not a good day
</commit_message>
<xml_diff>
--- a/hello.docx
+++ b/hello.docx
@@ -15,6 +15,11 @@
     <w:p>
       <w:r>
         <w:t>30 degrees</w:t>
+      </w:r>
+    </w:p>
+    <w:p>
+      <w:r>
+        <w:t>It is not a good day</w:t>
       </w:r>
     </w:p>
     <w:p/>

</xml_diff>